<commit_message>
fixing mobile header and source
</commit_message>
<xml_diff>
--- a/public/cv/CV CaturHendra.docx
+++ b/public/cv/CV CaturHendra.docx
@@ -79,8 +79,14 @@
                     <w:pStyle w:val="ContactInfo"/>
                     <w:framePr w:hSpace="180" w:wrap="around" w:vAnchor="page" w:hAnchor="page" w:x="3124" w:y="854"/>
                     <w:spacing w:before="0"/>
+                    <w:rPr>
+                      <w:color w:val="000000" w:themeColor="text1"/>
+                    </w:rPr>
                   </w:pPr>
                   <w:r>
+                    <w:rPr>
+                      <w:color w:val="000000" w:themeColor="text1"/>
+                    </w:rPr>
                     <w:t>Surabaya Indonesia</w:t>
                   </w:r>
                 </w:p>
@@ -98,6 +104,9 @@
                   <w:pPr>
                     <w:pStyle w:val="Icons"/>
                     <w:framePr w:hSpace="180" w:wrap="around" w:vAnchor="page" w:hAnchor="page" w:x="3124" w:y="854"/>
+                    <w:rPr>
+                      <w:color w:val="000000" w:themeColor="text1"/>
+                    </w:rPr>
                   </w:pPr>
                 </w:p>
               </w:tc>
@@ -119,8 +128,14 @@
                     <w:pStyle w:val="ContactInfo"/>
                     <w:framePr w:hSpace="180" w:wrap="around" w:vAnchor="page" w:hAnchor="page" w:x="3124" w:y="854"/>
                     <w:spacing w:before="0"/>
+                    <w:rPr>
+                      <w:color w:val="000000" w:themeColor="text1"/>
+                    </w:rPr>
                   </w:pPr>
                   <w:r>
+                    <w:rPr>
+                      <w:color w:val="000000" w:themeColor="text1"/>
+                    </w:rPr>
                     <w:t>0895397073311</w:t>
                   </w:r>
                 </w:p>
@@ -137,6 +152,9 @@
                   <w:pPr>
                     <w:pStyle w:val="Icons"/>
                     <w:framePr w:hSpace="180" w:wrap="around" w:vAnchor="page" w:hAnchor="page" w:x="3124" w:y="854"/>
+                    <w:rPr>
+                      <w:color w:val="000000" w:themeColor="text1"/>
+                    </w:rPr>
                   </w:pPr>
                 </w:p>
               </w:tc>
@@ -158,8 +176,14 @@
                     <w:pStyle w:val="ContactInfo"/>
                     <w:framePr w:hSpace="180" w:wrap="around" w:vAnchor="page" w:hAnchor="page" w:x="3124" w:y="854"/>
                     <w:spacing w:before="0"/>
+                    <w:rPr>
+                      <w:color w:val="000000" w:themeColor="text1"/>
+                    </w:rPr>
                   </w:pPr>
                   <w:r>
+                    <w:rPr>
+                      <w:color w:val="000000" w:themeColor="text1"/>
+                    </w:rPr>
                     <w:t>caturosamma@gmail.com</w:t>
                   </w:r>
                 </w:p>
@@ -176,6 +200,9 @@
                   <w:pPr>
                     <w:pStyle w:val="Icons"/>
                     <w:framePr w:hSpace="180" w:wrap="around" w:vAnchor="page" w:hAnchor="page" w:x="3124" w:y="854"/>
+                    <w:rPr>
+                      <w:color w:val="000000" w:themeColor="text1"/>
+                    </w:rPr>
                   </w:pPr>
                 </w:p>
               </w:tc>
@@ -197,8 +224,14 @@
                     <w:pStyle w:val="ContactInfo"/>
                     <w:framePr w:hSpace="180" w:wrap="around" w:vAnchor="page" w:hAnchor="page" w:x="3124" w:y="854"/>
                     <w:spacing w:before="0"/>
+                    <w:rPr>
+                      <w:color w:val="000000" w:themeColor="text1"/>
+                    </w:rPr>
                   </w:pPr>
                   <w:r>
+                    <w:rPr>
+                      <w:color w:val="000000" w:themeColor="text1"/>
+                    </w:rPr>
                     <w:t>Github.com/carroo</w:t>
                   </w:r>
                 </w:p>
@@ -215,6 +248,9 @@
                   <w:pPr>
                     <w:pStyle w:val="Icons"/>
                     <w:framePr w:hSpace="180" w:wrap="around" w:vAnchor="page" w:hAnchor="page" w:x="3124" w:y="854"/>
+                    <w:rPr>
+                      <w:color w:val="000000" w:themeColor="text1"/>
+                    </w:rPr>
                   </w:pPr>
                 </w:p>
               </w:tc>
@@ -337,6 +373,7 @@
         <w:jc w:val="both"/>
         <w:rPr>
           <w:rFonts w:ascii="Arial" w:hAnsi="Arial" w:cs="Arial"/>
+          <w:color w:val="000000" w:themeColor="text1"/>
           <w:sz w:val="20"/>
           <w:szCs w:val="20"/>
         </w:rPr>
@@ -344,22 +381,36 @@
       <w:r>
         <w:rPr>
           <w:rFonts w:ascii="Arial" w:hAnsi="Arial" w:cs="Arial"/>
+          <w:color w:val="000000" w:themeColor="text1"/>
           <w:sz w:val="20"/>
           <w:szCs w:val="20"/>
         </w:rPr>
         <w:t xml:space="preserve">I am college student with a strong passion for web development. I've gained proficiency in programming languages like PHP and JavaScript, worked with frameworks such as Laravel, </w:t>
       </w:r>
+      <w:proofErr w:type="spellStart"/>
       <w:r>
         <w:rPr>
           <w:rFonts w:ascii="Arial" w:hAnsi="Arial" w:cs="Arial"/>
+          <w:color w:val="000000" w:themeColor="text1"/>
           <w:sz w:val="20"/>
           <w:szCs w:val="20"/>
         </w:rPr>
-        <w:t xml:space="preserve">Nextjs </w:t>
+        <w:t>Nextjs</w:t>
+      </w:r>
+      <w:proofErr w:type="spellEnd"/>
+      <w:r>
+        <w:rPr>
+          <w:rFonts w:ascii="Arial" w:hAnsi="Arial" w:cs="Arial"/>
+          <w:color w:val="000000" w:themeColor="text1"/>
+          <w:sz w:val="20"/>
+          <w:szCs w:val="20"/>
+        </w:rPr>
+        <w:t xml:space="preserve"> </w:t>
       </w:r>
       <w:r>
         <w:rPr>
           <w:rFonts w:ascii="Arial" w:hAnsi="Arial" w:cs="Arial"/>
+          <w:color w:val="000000" w:themeColor="text1"/>
           <w:sz w:val="20"/>
           <w:szCs w:val="20"/>
         </w:rPr>
@@ -369,6 +420,7 @@
         <w:rPr>
           <w:rFonts w:ascii="Arial" w:hAnsi="Arial" w:cs="Arial"/>
           <w:b/>
+          <w:color w:val="000000" w:themeColor="text1"/>
           <w:sz w:val="20"/>
           <w:szCs w:val="20"/>
         </w:rPr>
@@ -377,6 +429,7 @@
       <w:r>
         <w:rPr>
           <w:rFonts w:ascii="Arial" w:hAnsi="Arial" w:cs="Arial"/>
+          <w:color w:val="000000" w:themeColor="text1"/>
           <w:sz w:val="20"/>
           <w:szCs w:val="20"/>
         </w:rPr>
@@ -403,8 +456,14 @@
     <w:p>
       <w:pPr>
         <w:pStyle w:val="Heading3"/>
+        <w:rPr>
+          <w:color w:val="000000" w:themeColor="text1"/>
+        </w:rPr>
       </w:pPr>
       <w:r>
+        <w:rPr>
+          <w:color w:val="000000" w:themeColor="text1"/>
+        </w:rPr>
         <w:t>October 2019 – May 2020</w:t>
       </w:r>
     </w:p>
@@ -422,14 +481,36 @@
           <w:b/>
           <w:bCs/>
         </w:rPr>
-        <w:t>Junior Web Developer (Intership &amp; Employee)</w:t>
+        <w:t>Junior Web Developer (</w:t>
+      </w:r>
+      <w:proofErr w:type="spellStart"/>
+      <w:r>
+        <w:rPr>
+          <w:b/>
+          <w:bCs/>
+        </w:rPr>
+        <w:t>Intership</w:t>
+      </w:r>
+      <w:proofErr w:type="spellEnd"/>
+      <w:r>
+        <w:rPr>
+          <w:b/>
+          <w:bCs/>
+        </w:rPr>
+        <w:t xml:space="preserve"> &amp; Employee)</w:t>
       </w:r>
     </w:p>
     <w:p>
       <w:pPr>
         <w:spacing w:after="0"/>
+        <w:rPr>
+          <w:color w:val="000000" w:themeColor="text1"/>
+        </w:rPr>
       </w:pPr>
       <w:r>
+        <w:rPr>
+          <w:color w:val="000000" w:themeColor="text1"/>
+        </w:rPr>
         <w:t>Nusa Indo Technology</w:t>
       </w:r>
     </w:p>
@@ -442,12 +523,14 @@
         </w:numPr>
         <w:jc w:val="both"/>
         <w:rPr>
+          <w:color w:val="000000" w:themeColor="text1"/>
           <w:sz w:val="20"/>
           <w:szCs w:val="20"/>
         </w:rPr>
       </w:pPr>
       <w:r>
         <w:rPr>
+          <w:color w:val="000000" w:themeColor="text1"/>
           <w:sz w:val="20"/>
           <w:szCs w:val="20"/>
         </w:rPr>
@@ -455,6 +538,7 @@
       </w:r>
       <w:r>
         <w:rPr>
+          <w:color w:val="000000" w:themeColor="text1"/>
           <w:sz w:val="20"/>
           <w:szCs w:val="20"/>
         </w:rPr>
@@ -462,6 +546,7 @@
       </w:r>
       <w:r>
         <w:rPr>
+          <w:color w:val="000000" w:themeColor="text1"/>
           <w:sz w:val="20"/>
           <w:szCs w:val="20"/>
         </w:rPr>
@@ -469,17 +554,37 @@
       </w:r>
       <w:r>
         <w:rPr>
+          <w:color w:val="000000" w:themeColor="text1"/>
           <w:sz w:val="20"/>
           <w:szCs w:val="20"/>
         </w:rPr>
-        <w:t xml:space="preserve"> L</w:t>
+        <w:t xml:space="preserve"> </w:t>
+      </w:r>
+      <w:proofErr w:type="spellStart"/>
+      <w:r>
+        <w:rPr>
+          <w:color w:val="000000" w:themeColor="text1"/>
+          <w:sz w:val="20"/>
+          <w:szCs w:val="20"/>
+        </w:rPr>
+        <w:t>L</w:t>
       </w:r>
       <w:r>
         <w:rPr>
+          <w:color w:val="000000" w:themeColor="text1"/>
           <w:sz w:val="20"/>
           <w:szCs w:val="20"/>
         </w:rPr>
-        <w:t>uwuk HRIS website.</w:t>
+        <w:t>uwuk</w:t>
+      </w:r>
+      <w:proofErr w:type="spellEnd"/>
+      <w:r>
+        <w:rPr>
+          <w:color w:val="000000" w:themeColor="text1"/>
+          <w:sz w:val="20"/>
+          <w:szCs w:val="20"/>
+        </w:rPr>
+        <w:t xml:space="preserve"> HRIS website.</w:t>
       </w:r>
     </w:p>
     <w:p>
@@ -491,12 +596,14 @@
         </w:numPr>
         <w:jc w:val="both"/>
         <w:rPr>
+          <w:color w:val="000000" w:themeColor="text1"/>
           <w:sz w:val="20"/>
           <w:szCs w:val="20"/>
         </w:rPr>
       </w:pPr>
       <w:r>
         <w:rPr>
+          <w:color w:val="000000" w:themeColor="text1"/>
           <w:sz w:val="20"/>
           <w:szCs w:val="20"/>
         </w:rPr>
@@ -512,12 +619,14 @@
         </w:numPr>
         <w:jc w:val="both"/>
         <w:rPr>
+          <w:color w:val="000000" w:themeColor="text1"/>
           <w:sz w:val="20"/>
           <w:szCs w:val="20"/>
         </w:rPr>
       </w:pPr>
       <w:r>
         <w:rPr>
+          <w:color w:val="000000" w:themeColor="text1"/>
           <w:sz w:val="20"/>
           <w:szCs w:val="20"/>
         </w:rPr>
@@ -527,8 +636,14 @@
     <w:p>
       <w:pPr>
         <w:pStyle w:val="Heading3"/>
+        <w:rPr>
+          <w:color w:val="000000" w:themeColor="text1"/>
+        </w:rPr>
       </w:pPr>
       <w:r>
+        <w:rPr>
+          <w:color w:val="000000" w:themeColor="text1"/>
+        </w:rPr>
         <w:t>jaNuary 2020 – Now</w:t>
       </w:r>
     </w:p>
@@ -567,9 +682,11 @@
       <w:pPr>
         <w:spacing w:after="0"/>
       </w:pPr>
+      <w:proofErr w:type="spellStart"/>
       <w:r>
         <w:t>Carotech</w:t>
       </w:r>
+      <w:proofErr w:type="spellEnd"/>
     </w:p>
     <w:p>
       <w:pPr>
@@ -580,12 +697,14 @@
         </w:numPr>
         <w:jc w:val="both"/>
         <w:rPr>
+          <w:color w:val="000000" w:themeColor="text1"/>
           <w:sz w:val="20"/>
           <w:szCs w:val="20"/>
         </w:rPr>
       </w:pPr>
       <w:r>
         <w:rPr>
+          <w:color w:val="000000" w:themeColor="text1"/>
           <w:sz w:val="20"/>
           <w:szCs w:val="20"/>
         </w:rPr>
@@ -601,12 +720,14 @@
         </w:numPr>
         <w:jc w:val="both"/>
         <w:rPr>
+          <w:color w:val="000000" w:themeColor="text1"/>
           <w:sz w:val="20"/>
           <w:szCs w:val="20"/>
         </w:rPr>
       </w:pPr>
       <w:r>
         <w:rPr>
+          <w:color w:val="000000" w:themeColor="text1"/>
           <w:sz w:val="20"/>
           <w:szCs w:val="20"/>
         </w:rPr>
@@ -622,12 +743,14 @@
         </w:numPr>
         <w:jc w:val="both"/>
         <w:rPr>
+          <w:color w:val="000000" w:themeColor="text1"/>
           <w:sz w:val="20"/>
           <w:szCs w:val="20"/>
         </w:rPr>
       </w:pPr>
       <w:r>
         <w:rPr>
+          <w:color w:val="000000" w:themeColor="text1"/>
           <w:sz w:val="20"/>
           <w:szCs w:val="20"/>
         </w:rPr>
@@ -644,12 +767,14 @@
         <w:spacing w:after="160"/>
         <w:jc w:val="both"/>
         <w:rPr>
+          <w:color w:val="000000" w:themeColor="text1"/>
           <w:sz w:val="20"/>
           <w:szCs w:val="20"/>
         </w:rPr>
       </w:pPr>
       <w:r>
         <w:rPr>
+          <w:color w:val="000000" w:themeColor="text1"/>
           <w:sz w:val="20"/>
           <w:szCs w:val="20"/>
         </w:rPr>
@@ -670,7 +795,23 @@
           <w:sz w:val="28"/>
           <w:szCs w:val="24"/>
         </w:rPr>
-        <w:t>Project &amp; Organitation Experience</w:t>
+        <w:t xml:space="preserve">Project &amp; </w:t>
+      </w:r>
+      <w:proofErr w:type="spellStart"/>
+      <w:r>
+        <w:rPr>
+          <w:sz w:val="28"/>
+          <w:szCs w:val="24"/>
+        </w:rPr>
+        <w:t>Organitation</w:t>
+      </w:r>
+      <w:proofErr w:type="spellEnd"/>
+      <w:r>
+        <w:rPr>
+          <w:sz w:val="28"/>
+          <w:szCs w:val="24"/>
+        </w:rPr>
+        <w:t xml:space="preserve"> Experience</w:t>
       </w:r>
       <w:r>
         <w:rPr>
@@ -689,12 +830,21 @@
           <w:bCs/>
         </w:rPr>
       </w:pPr>
+      <w:proofErr w:type="spellStart"/>
       <w:r>
         <w:rPr>
           <w:b/>
           <w:bCs/>
         </w:rPr>
-        <w:t xml:space="preserve">Organitation </w:t>
+        <w:t>Organitation</w:t>
+      </w:r>
+      <w:proofErr w:type="spellEnd"/>
+      <w:r>
+        <w:rPr>
+          <w:b/>
+          <w:bCs/>
+        </w:rPr>
+        <w:t xml:space="preserve"> </w:t>
       </w:r>
       <w:r>
         <w:rPr>
@@ -715,9 +865,23 @@
       </w:r>
       <w:r>
         <w:rPr>
-          <w:color w:val="383838" w:themeColor="background2" w:themeShade="40"/>
+          <w:color w:val="000000" w:themeColor="text1"/>
         </w:rPr>
-        <w:t>PKKMB Fakultas Teknik Universitas Negeri Surabaya 2023</w:t>
+        <w:t xml:space="preserve">PKKMB </w:t>
+      </w:r>
+      <w:proofErr w:type="spellStart"/>
+      <w:r>
+        <w:rPr>
+          <w:color w:val="000000" w:themeColor="text1"/>
+        </w:rPr>
+        <w:t>Fakultas</w:t>
+      </w:r>
+      <w:proofErr w:type="spellEnd"/>
+      <w:r>
+        <w:rPr>
+          <w:color w:val="000000" w:themeColor="text1"/>
+        </w:rPr>
+        <w:t xml:space="preserve"> Teknik Universitas Negeri Surabaya 2023</w:t>
       </w:r>
     </w:p>
     <w:p>
@@ -728,9 +892,13 @@
           <w:numId w:val="14"/>
         </w:numPr>
         <w:jc w:val="both"/>
+        <w:rPr>
+          <w:color w:val="000000" w:themeColor="text1"/>
+        </w:rPr>
       </w:pPr>
       <w:r>
         <w:rPr>
+          <w:color w:val="000000" w:themeColor="text1"/>
           <w:sz w:val="20"/>
           <w:szCs w:val="20"/>
         </w:rPr>
@@ -738,12 +906,16 @@
       </w:r>
       <w:r>
         <w:rPr>
+          <w:color w:val="000000" w:themeColor="text1"/>
           <w:sz w:val="20"/>
           <w:szCs w:val="20"/>
         </w:rPr>
         <w:t xml:space="preserve"> to coordinate activities to guarantee a positive and well-organized experience for all participants</w:t>
       </w:r>
       <w:r>
+        <w:rPr>
+          <w:color w:val="000000" w:themeColor="text1"/>
+        </w:rPr>
         <w:t>.</w:t>
       </w:r>
     </w:p>
@@ -751,14 +923,26 @@
       <w:pPr>
         <w:pStyle w:val="Heading5"/>
         <w:spacing w:before="0"/>
+        <w:rPr>
+          <w:color w:val="000000" w:themeColor="text1"/>
+        </w:rPr>
       </w:pPr>
       <w:r>
         <w:rPr>
           <w:b/>
           <w:bCs/>
         </w:rPr>
-        <w:t>Project CUMTech</w:t>
+        <w:t xml:space="preserve">Project </w:t>
       </w:r>
+      <w:proofErr w:type="spellStart"/>
+      <w:r>
+        <w:rPr>
+          <w:b/>
+          <w:bCs/>
+        </w:rPr>
+        <w:t>CUMTech</w:t>
+      </w:r>
+      <w:proofErr w:type="spellEnd"/>
       <w:r>
         <w:t xml:space="preserve"> </w:t>
       </w:r>
@@ -769,7 +953,14 @@
         <w:rPr>
           <w:rStyle w:val="Emphasis"/>
         </w:rPr>
-        <w:t xml:space="preserve"> Point-of-Sale System</w:t>
+        <w:t xml:space="preserve"> </w:t>
+      </w:r>
+      <w:r>
+        <w:rPr>
+          <w:rStyle w:val="Emphasis"/>
+          <w:color w:val="000000" w:themeColor="text1"/>
+        </w:rPr>
+        <w:t>Point-of-Sale System</w:t>
       </w:r>
     </w:p>
     <w:p>
@@ -779,15 +970,22 @@
           <w:ilvl w:val="0"/>
           <w:numId w:val="14"/>
         </w:numPr>
+        <w:rPr>
+          <w:color w:val="000000" w:themeColor="text1"/>
+        </w:rPr>
       </w:pPr>
       <w:r>
         <w:rPr>
+          <w:color w:val="000000" w:themeColor="text1"/>
           <w:sz w:val="20"/>
           <w:szCs w:val="20"/>
         </w:rPr>
         <w:t>Building a user-friendly point-of-sale system with technologies like Laravel 10, Bootstrap, and jQuery. Also, responsible for regularly checking and fixing any issues to keep the website in good shape</w:t>
       </w:r>
       <w:r>
+        <w:rPr>
+          <w:color w:val="000000" w:themeColor="text1"/>
+        </w:rPr>
         <w:t>.</w:t>
       </w:r>
     </w:p>
@@ -795,6 +993,9 @@
       <w:pPr>
         <w:pStyle w:val="Heading5"/>
         <w:spacing w:before="0"/>
+        <w:rPr>
+          <w:color w:val="000000" w:themeColor="text1"/>
+        </w:rPr>
       </w:pPr>
       <w:r>
         <w:rPr>
@@ -813,29 +1014,40 @@
         <w:rPr>
           <w:rStyle w:val="Emphasis"/>
         </w:rPr>
-        <w:t xml:space="preserve"> Class </w:t>
+        <w:t xml:space="preserve"> </w:t>
       </w:r>
       <w:r>
         <w:rPr>
           <w:rStyle w:val="Emphasis"/>
+          <w:color w:val="000000" w:themeColor="text1"/>
+        </w:rPr>
+        <w:t xml:space="preserve">Class </w:t>
+      </w:r>
+      <w:r>
+        <w:rPr>
+          <w:rStyle w:val="Emphasis"/>
+          <w:color w:val="000000" w:themeColor="text1"/>
         </w:rPr>
         <w:t>R</w:t>
       </w:r>
       <w:r>
         <w:rPr>
           <w:rStyle w:val="Emphasis"/>
+          <w:color w:val="000000" w:themeColor="text1"/>
         </w:rPr>
         <w:t xml:space="preserve">ating </w:t>
       </w:r>
       <w:r>
         <w:rPr>
           <w:rStyle w:val="Emphasis"/>
+          <w:color w:val="000000" w:themeColor="text1"/>
         </w:rPr>
         <w:t>O</w:t>
       </w:r>
       <w:r>
         <w:rPr>
           <w:rStyle w:val="Emphasis"/>
+          <w:color w:val="000000" w:themeColor="text1"/>
         </w:rPr>
         <w:t>fficial.</w:t>
       </w:r>
@@ -848,12 +1060,14 @@
           <w:numId w:val="14"/>
         </w:numPr>
         <w:rPr>
+          <w:color w:val="000000" w:themeColor="text1"/>
           <w:sz w:val="20"/>
           <w:szCs w:val="20"/>
         </w:rPr>
       </w:pPr>
       <w:r>
         <w:rPr>
+          <w:color w:val="000000" w:themeColor="text1"/>
           <w:sz w:val="20"/>
           <w:szCs w:val="20"/>
         </w:rPr>
@@ -864,14 +1078,26 @@
       <w:pPr>
         <w:pStyle w:val="Heading5"/>
         <w:spacing w:before="0"/>
+        <w:rPr>
+          <w:color w:val="000000" w:themeColor="text1"/>
+        </w:rPr>
       </w:pPr>
       <w:r>
         <w:rPr>
           <w:b/>
           <w:bCs/>
         </w:rPr>
-        <w:t>Project Portofilio</w:t>
+        <w:t xml:space="preserve">Project </w:t>
       </w:r>
+      <w:proofErr w:type="spellStart"/>
+      <w:r>
+        <w:rPr>
+          <w:b/>
+          <w:bCs/>
+        </w:rPr>
+        <w:t>Portofilio</w:t>
+      </w:r>
+      <w:proofErr w:type="spellEnd"/>
       <w:r>
         <w:t xml:space="preserve"> </w:t>
       </w:r>
@@ -882,7 +1108,14 @@
         <w:rPr>
           <w:rStyle w:val="Emphasis"/>
         </w:rPr>
-        <w:t xml:space="preserve"> Catur Hendra</w:t>
+        <w:t xml:space="preserve"> </w:t>
+      </w:r>
+      <w:r>
+        <w:rPr>
+          <w:rStyle w:val="Emphasis"/>
+          <w:color w:val="000000" w:themeColor="text1"/>
+        </w:rPr>
+        <w:t>Catur Hendra</w:t>
       </w:r>
     </w:p>
     <w:p>
@@ -894,12 +1127,14 @@
         </w:numPr>
         <w:spacing w:after="160"/>
         <w:rPr>
+          <w:color w:val="000000" w:themeColor="text1"/>
           <w:sz w:val="20"/>
           <w:szCs w:val="20"/>
         </w:rPr>
       </w:pPr>
       <w:r>
         <w:rPr>
+          <w:color w:val="000000" w:themeColor="text1"/>
           <w:sz w:val="20"/>
           <w:szCs w:val="20"/>
         </w:rPr>
@@ -943,12 +1178,14 @@
         </w:numPr>
         <w:spacing w:after="0"/>
         <w:rPr>
+          <w:color w:val="000000" w:themeColor="text1"/>
           <w:sz w:val="20"/>
           <w:szCs w:val="20"/>
         </w:rPr>
       </w:pPr>
       <w:r>
         <w:rPr>
+          <w:color w:val="000000" w:themeColor="text1"/>
           <w:sz w:val="20"/>
           <w:szCs w:val="20"/>
         </w:rPr>
@@ -956,28 +1193,98 @@
       </w:r>
       <w:r>
         <w:rPr>
+          <w:color w:val="000000" w:themeColor="text1"/>
           <w:sz w:val="20"/>
           <w:szCs w:val="20"/>
           <w:lang w:val="id-ID"/>
         </w:rPr>
         <w:t xml:space="preserve">Reactjs, </w:t>
       </w:r>
+      <w:proofErr w:type="spellStart"/>
       <w:r>
         <w:rPr>
+          <w:color w:val="000000" w:themeColor="text1"/>
           <w:sz w:val="20"/>
           <w:szCs w:val="20"/>
         </w:rPr>
-        <w:t>Codeigniter, Tailwindcss, Bootstrap, Jquery, mysql</w:t>
+        <w:t>Codeigniter</w:t>
       </w:r>
+      <w:proofErr w:type="spellEnd"/>
       <w:r>
         <w:rPr>
+          <w:color w:val="000000" w:themeColor="text1"/>
           <w:sz w:val="20"/>
           <w:szCs w:val="20"/>
         </w:rPr>
-        <w:t>, api</w:t>
+        <w:t xml:space="preserve">, </w:t>
       </w:r>
+      <w:proofErr w:type="spellStart"/>
       <w:r>
         <w:rPr>
+          <w:color w:val="000000" w:themeColor="text1"/>
+          <w:sz w:val="20"/>
+          <w:szCs w:val="20"/>
+        </w:rPr>
+        <w:t>Tailwindcss</w:t>
+      </w:r>
+      <w:proofErr w:type="spellEnd"/>
+      <w:r>
+        <w:rPr>
+          <w:color w:val="000000" w:themeColor="text1"/>
+          <w:sz w:val="20"/>
+          <w:szCs w:val="20"/>
+        </w:rPr>
+        <w:t xml:space="preserve">, Bootstrap, </w:t>
+      </w:r>
+      <w:proofErr w:type="spellStart"/>
+      <w:r>
+        <w:rPr>
+          <w:color w:val="000000" w:themeColor="text1"/>
+          <w:sz w:val="20"/>
+          <w:szCs w:val="20"/>
+        </w:rPr>
+        <w:t>Jquery</w:t>
+      </w:r>
+      <w:proofErr w:type="spellEnd"/>
+      <w:r>
+        <w:rPr>
+          <w:color w:val="000000" w:themeColor="text1"/>
+          <w:sz w:val="20"/>
+          <w:szCs w:val="20"/>
+        </w:rPr>
+        <w:t xml:space="preserve">, </w:t>
+      </w:r>
+      <w:proofErr w:type="spellStart"/>
+      <w:r>
+        <w:rPr>
+          <w:color w:val="000000" w:themeColor="text1"/>
+          <w:sz w:val="20"/>
+          <w:szCs w:val="20"/>
+        </w:rPr>
+        <w:t>mysql</w:t>
+      </w:r>
+      <w:proofErr w:type="spellEnd"/>
+      <w:r>
+        <w:rPr>
+          <w:color w:val="000000" w:themeColor="text1"/>
+          <w:sz w:val="20"/>
+          <w:szCs w:val="20"/>
+        </w:rPr>
+        <w:t xml:space="preserve">, </w:t>
+      </w:r>
+      <w:proofErr w:type="spellStart"/>
+      <w:r>
+        <w:rPr>
+          <w:color w:val="000000" w:themeColor="text1"/>
+          <w:sz w:val="20"/>
+          <w:szCs w:val="20"/>
+        </w:rPr>
+        <w:t>api</w:t>
+      </w:r>
+      <w:proofErr w:type="spellEnd"/>
+      <w:r>
+        <w:rPr>
+          <w:color w:val="000000" w:themeColor="text1"/>
           <w:sz w:val="20"/>
           <w:szCs w:val="20"/>
         </w:rPr>
@@ -993,12 +1300,14 @@
         </w:numPr>
         <w:spacing w:after="0"/>
         <w:rPr>
+          <w:color w:val="000000" w:themeColor="text1"/>
           <w:sz w:val="20"/>
           <w:szCs w:val="20"/>
         </w:rPr>
       </w:pPr>
       <w:r>
         <w:rPr>
+          <w:color w:val="000000" w:themeColor="text1"/>
           <w:sz w:val="20"/>
           <w:szCs w:val="20"/>
         </w:rPr>
@@ -1006,6 +1315,7 @@
       </w:r>
       <w:r>
         <w:rPr>
+          <w:color w:val="000000" w:themeColor="text1"/>
           <w:sz w:val="20"/>
           <w:szCs w:val="20"/>
         </w:rPr>
@@ -1013,10 +1323,75 @@
       </w:r>
       <w:r>
         <w:rPr>
+          <w:color w:val="000000" w:themeColor="text1"/>
           <w:sz w:val="20"/>
           <w:szCs w:val="20"/>
         </w:rPr>
-        <w:t xml:space="preserve"> (php, javascript, c,c++, python, java), git,  </w:t>
+        <w:t xml:space="preserve"> (</w:t>
+      </w:r>
+      <w:proofErr w:type="spellStart"/>
+      <w:r>
+        <w:rPr>
+          <w:color w:val="000000" w:themeColor="text1"/>
+          <w:sz w:val="20"/>
+          <w:szCs w:val="20"/>
+        </w:rPr>
+        <w:t>php</w:t>
+      </w:r>
+      <w:proofErr w:type="spellEnd"/>
+      <w:r>
+        <w:rPr>
+          <w:color w:val="000000" w:themeColor="text1"/>
+          <w:sz w:val="20"/>
+          <w:szCs w:val="20"/>
+        </w:rPr>
+        <w:t xml:space="preserve">, </w:t>
+      </w:r>
+      <w:proofErr w:type="spellStart"/>
+      <w:r>
+        <w:rPr>
+          <w:color w:val="000000" w:themeColor="text1"/>
+          <w:sz w:val="20"/>
+          <w:szCs w:val="20"/>
+        </w:rPr>
+        <w:t>javascript</w:t>
+      </w:r>
+      <w:proofErr w:type="spellEnd"/>
+      <w:r>
+        <w:rPr>
+          <w:color w:val="000000" w:themeColor="text1"/>
+          <w:sz w:val="20"/>
+          <w:szCs w:val="20"/>
+        </w:rPr>
+        <w:t xml:space="preserve">, </w:t>
+      </w:r>
+      <w:proofErr w:type="spellStart"/>
+      <w:proofErr w:type="gramStart"/>
+      <w:r>
+        <w:rPr>
+          <w:color w:val="000000" w:themeColor="text1"/>
+          <w:sz w:val="20"/>
+          <w:szCs w:val="20"/>
+        </w:rPr>
+        <w:t>c,c</w:t>
+      </w:r>
+      <w:proofErr w:type="spellEnd"/>
+      <w:r>
+        <w:rPr>
+          <w:color w:val="000000" w:themeColor="text1"/>
+          <w:sz w:val="20"/>
+          <w:szCs w:val="20"/>
+        </w:rPr>
+        <w:t>++</w:t>
+      </w:r>
+      <w:proofErr w:type="gramEnd"/>
+      <w:r>
+        <w:rPr>
+          <w:color w:val="000000" w:themeColor="text1"/>
+          <w:sz w:val="20"/>
+          <w:szCs w:val="20"/>
+        </w:rPr>
+        <w:t xml:space="preserve">, python, java), git,  </w:t>
       </w:r>
     </w:p>
     <w:p>
@@ -1028,12 +1403,14 @@
         </w:numPr>
         <w:spacing w:after="160"/>
         <w:rPr>
+          <w:color w:val="000000" w:themeColor="text1"/>
           <w:sz w:val="20"/>
           <w:szCs w:val="20"/>
         </w:rPr>
       </w:pPr>
       <w:r>
         <w:rPr>
+          <w:color w:val="000000" w:themeColor="text1"/>
           <w:sz w:val="20"/>
           <w:szCs w:val="20"/>
         </w:rPr>
@@ -1041,6 +1418,7 @@
       </w:r>
       <w:r>
         <w:rPr>
+          <w:color w:val="000000" w:themeColor="text1"/>
           <w:sz w:val="20"/>
           <w:szCs w:val="20"/>
         </w:rPr>
@@ -1048,10 +1426,29 @@
       </w:r>
       <w:r>
         <w:rPr>
+          <w:color w:val="000000" w:themeColor="text1"/>
           <w:sz w:val="20"/>
           <w:szCs w:val="20"/>
         </w:rPr>
-        <w:t xml:space="preserve"> (Bahasa(Native), English) </w:t>
+        <w:t xml:space="preserve"> (</w:t>
+      </w:r>
+      <w:proofErr w:type="gramStart"/>
+      <w:r>
+        <w:rPr>
+          <w:color w:val="000000" w:themeColor="text1"/>
+          <w:sz w:val="20"/>
+          <w:szCs w:val="20"/>
+        </w:rPr>
+        <w:t>Bahasa(</w:t>
+      </w:r>
+      <w:proofErr w:type="gramEnd"/>
+      <w:r>
+        <w:rPr>
+          <w:color w:val="000000" w:themeColor="text1"/>
+          <w:sz w:val="20"/>
+          <w:szCs w:val="20"/>
+        </w:rPr>
+        <w:t xml:space="preserve">Native), English) </w:t>
       </w:r>
     </w:p>
     <w:p>
@@ -1101,9 +1498,41 @@
     <w:p>
       <w:pPr>
         <w:spacing w:after="120"/>
+        <w:rPr>
+          <w:color w:val="000000" w:themeColor="text1"/>
+        </w:rPr>
       </w:pPr>
       <w:r>
-        <w:t>2021 - Now (GPA : 3.78/4.00)</w:t>
+        <w:rPr>
+          <w:color w:val="000000" w:themeColor="text1"/>
+        </w:rPr>
+        <w:t>2021 - Now (</w:t>
+      </w:r>
+      <w:proofErr w:type="gramStart"/>
+      <w:r>
+        <w:rPr>
+          <w:color w:val="000000" w:themeColor="text1"/>
+        </w:rPr>
+        <w:t>GPA :</w:t>
+      </w:r>
+      <w:proofErr w:type="gramEnd"/>
+      <w:r>
+        <w:rPr>
+          <w:color w:val="000000" w:themeColor="text1"/>
+        </w:rPr>
+        <w:t xml:space="preserve"> 3.7</w:t>
+      </w:r>
+      <w:r>
+        <w:rPr>
+          <w:color w:val="000000" w:themeColor="text1"/>
+        </w:rPr>
+        <w:t>9</w:t>
+      </w:r>
+      <w:r>
+        <w:rPr>
+          <w:color w:val="000000" w:themeColor="text1"/>
+        </w:rPr>
+        <w:t>/4.00)</w:t>
       </w:r>
     </w:p>
     <w:p>
@@ -1124,8 +1553,14 @@
     <w:p>
       <w:pPr>
         <w:spacing w:after="160"/>
+        <w:rPr>
+          <w:color w:val="000000" w:themeColor="text1"/>
+        </w:rPr>
       </w:pPr>
       <w:r>
+        <w:rPr>
+          <w:color w:val="000000" w:themeColor="text1"/>
+        </w:rPr>
         <w:t>2018 - 2021</w:t>
       </w:r>
     </w:p>
@@ -1144,8 +1579,14 @@
     <w:p>
       <w:pPr>
         <w:pStyle w:val="Heading3"/>
+        <w:rPr>
+          <w:color w:val="000000" w:themeColor="text1"/>
+        </w:rPr>
       </w:pPr>
       <w:r>
+        <w:rPr>
+          <w:color w:val="000000" w:themeColor="text1"/>
+        </w:rPr>
         <w:t>2021 - 2024</w:t>
       </w:r>
     </w:p>
@@ -27596,6 +28037,7 @@
     <w:rsid w:val="008878EC"/>
     <w:rsid w:val="00A77927"/>
     <w:rsid w:val="00AA1C8A"/>
+    <w:rsid w:val="00B8565E"/>
     <w:rsid w:val="00BE61BD"/>
     <w:rsid w:val="00C36082"/>
     <w:rsid w:val="00CF1380"/>
@@ -28312,6 +28754,38 @@
 </file>
 
 <file path=customXml/item2.xml><?xml version="1.0" encoding="utf-8"?>
+<?mso-contentType ?>
+<FormTemplates xmlns="http://schemas.microsoft.com/sharepoint/v3/contenttype/forms">
+  <Display>DocumentLibraryForm</Display>
+  <Edit>DocumentLibraryForm</Edit>
+  <New>DocumentLibraryForm</New>
+</FormTemplates>
+</file>
+
+<file path=customXml/item3.xml><?xml version="1.0" encoding="utf-8"?>
+<p:properties xmlns:p="http://schemas.microsoft.com/office/2006/metadata/properties" xmlns:xsi="http://www.w3.org/2001/XMLSchema-instance" xmlns:pc="http://schemas.microsoft.com/office/infopath/2007/PartnerControls">
+  <documentManagement>
+    <_ip_UnifiedCompliancePolicyUIAction xmlns="http://schemas.microsoft.com/sharepoint/v3" xsi:nil="true"/>
+    <Image xmlns="71af3243-3dd4-4a8d-8c0d-dd76da1f02a5">
+      <Url xsi:nil="true"/>
+      <Description xsi:nil="true"/>
+    </Image>
+    <Status xmlns="71af3243-3dd4-4a8d-8c0d-dd76da1f02a5">Not started</Status>
+    <_ip_UnifiedCompliancePolicyProperties xmlns="http://schemas.microsoft.com/sharepoint/v3" xsi:nil="true"/>
+    <ImageTagsTaxHTField xmlns="71af3243-3dd4-4a8d-8c0d-dd76da1f02a5">
+      <Terms xmlns="http://schemas.microsoft.com/office/infopath/2007/PartnerControls"/>
+    </ImageTagsTaxHTField>
+    <TaxCatchAll xmlns="230e9df3-be65-4c73-a93b-d1236ebd677e" xsi:nil="true"/>
+    <MediaServiceKeyPoints xmlns="71af3243-3dd4-4a8d-8c0d-dd76da1f02a5" xsi:nil="true"/>
+  </documentManagement>
+</p:properties>
+</file>
+
+<file path=customXml/item4.xml><?xml version="1.0" encoding="utf-8"?>
+<b:Sources xmlns:b="http://schemas.openxmlformats.org/officeDocument/2006/bibliography" xmlns="http://schemas.openxmlformats.org/officeDocument/2006/bibliography" SelectedStyle="\APASixthEditionOfficeOnline.xsl" StyleName="APA" Version="6"/>
+</file>
+
+<file path=customXml/item5.xml><?xml version="1.0" encoding="utf-8"?>
 <ct:contentTypeSchema xmlns:ct="http://schemas.microsoft.com/office/2006/metadata/contentType" xmlns:ma="http://schemas.microsoft.com/office/2006/metadata/properties/metaAttributes" ct:_="" ma:_="" ma:contentTypeName="Document" ma:contentTypeID="0x01010079F111ED35F8CC479449609E8A0923A6" ma:contentTypeVersion="21" ma:contentTypeDescription="Create a new document." ma:contentTypeScope="" ma:versionID="64dfb1555687e0874b4304b796b5b0c7">
   <xsd:schema xmlns:xsd="http://www.w3.org/2001/XMLSchema" xmlns:xs="http://www.w3.org/2001/XMLSchema" xmlns:p="http://schemas.microsoft.com/office/2006/metadata/properties" xmlns:ns1="http://schemas.microsoft.com/sharepoint/v3" xmlns:ns2="71af3243-3dd4-4a8d-8c0d-dd76da1f02a5" xmlns:ns3="16c05727-aa75-4e4a-9b5f-8a80a1165891" xmlns:ns4="230e9df3-be65-4c73-a93b-d1236ebd677e" targetNamespace="http://schemas.microsoft.com/office/2006/metadata/properties" ma:root="true" ma:fieldsID="e6e4c555b5e194d05b7203de9c4567b3" ns1:_="" ns2:_="" ns3:_="" ns4:_="">
     <xsd:import namespace="http://schemas.microsoft.com/sharepoint/v3"/>
@@ -28593,38 +29067,6 @@
 </ct:contentTypeSchema>
 </file>
 
-<file path=customXml/item3.xml><?xml version="1.0" encoding="utf-8"?>
-<b:Sources xmlns:b="http://schemas.openxmlformats.org/officeDocument/2006/bibliography" xmlns="http://schemas.openxmlformats.org/officeDocument/2006/bibliography" SelectedStyle="\APASixthEditionOfficeOnline.xsl" StyleName="APA" Version="6"/>
-</file>
-
-<file path=customXml/item4.xml><?xml version="1.0" encoding="utf-8"?>
-<p:properties xmlns:p="http://schemas.microsoft.com/office/2006/metadata/properties" xmlns:xsi="http://www.w3.org/2001/XMLSchema-instance" xmlns:pc="http://schemas.microsoft.com/office/infopath/2007/PartnerControls">
-  <documentManagement>
-    <_ip_UnifiedCompliancePolicyUIAction xmlns="http://schemas.microsoft.com/sharepoint/v3" xsi:nil="true"/>
-    <Image xmlns="71af3243-3dd4-4a8d-8c0d-dd76da1f02a5">
-      <Url xsi:nil="true"/>
-      <Description xsi:nil="true"/>
-    </Image>
-    <Status xmlns="71af3243-3dd4-4a8d-8c0d-dd76da1f02a5">Not started</Status>
-    <_ip_UnifiedCompliancePolicyProperties xmlns="http://schemas.microsoft.com/sharepoint/v3" xsi:nil="true"/>
-    <ImageTagsTaxHTField xmlns="71af3243-3dd4-4a8d-8c0d-dd76da1f02a5">
-      <Terms xmlns="http://schemas.microsoft.com/office/infopath/2007/PartnerControls"/>
-    </ImageTagsTaxHTField>
-    <TaxCatchAll xmlns="230e9df3-be65-4c73-a93b-d1236ebd677e" xsi:nil="true"/>
-    <MediaServiceKeyPoints xmlns="71af3243-3dd4-4a8d-8c0d-dd76da1f02a5" xsi:nil="true"/>
-  </documentManagement>
-</p:properties>
-</file>
-
-<file path=customXml/item5.xml><?xml version="1.0" encoding="utf-8"?>
-<?mso-contentType ?>
-<FormTemplates xmlns="http://schemas.microsoft.com/sharepoint/v3/contenttype/forms">
-  <Display>DocumentLibraryForm</Display>
-  <Edit>DocumentLibraryForm</Edit>
-  <New>DocumentLibraryForm</New>
-</FormTemplates>
-</file>
-
 <file path=customXml/itemProps1.xml><?xml version="1.0" encoding="utf-8"?>
 <ds:datastoreItem xmlns:ds="http://schemas.openxmlformats.org/officeDocument/2006/customXml" ds:itemID="{55AF091B-3C7A-41E3-B477-F2FDAA23CFDA}">
   <ds:schemaRefs>
@@ -28634,6 +29076,34 @@
 </file>
 
 <file path=customXml/itemProps2.xml><?xml version="1.0" encoding="utf-8"?>
+<ds:datastoreItem xmlns:ds="http://schemas.openxmlformats.org/officeDocument/2006/customXml" ds:itemID="{6EE5732D-675C-4563-90FA-A51DC1619D1A}">
+  <ds:schemaRefs>
+    <ds:schemaRef ds:uri="http://schemas.microsoft.com/sharepoint/v3/contenttype/forms"/>
+  </ds:schemaRefs>
+</ds:datastoreItem>
+</file>
+
+<file path=customXml/itemProps3.xml><?xml version="1.0" encoding="utf-8"?>
+<ds:datastoreItem xmlns:ds="http://schemas.openxmlformats.org/officeDocument/2006/customXml" ds:itemID="{1C58757B-2BE8-4D41-BB30-872E62D736EF}">
+  <ds:schemaRefs>
+    <ds:schemaRef ds:uri="http://schemas.microsoft.com/office/2006/metadata/properties"/>
+    <ds:schemaRef ds:uri="http://schemas.microsoft.com/office/infopath/2007/PartnerControls"/>
+    <ds:schemaRef ds:uri="http://schemas.microsoft.com/sharepoint/v3"/>
+    <ds:schemaRef ds:uri="71af3243-3dd4-4a8d-8c0d-dd76da1f02a5"/>
+    <ds:schemaRef ds:uri="230e9df3-be65-4c73-a93b-d1236ebd677e"/>
+  </ds:schemaRefs>
+</ds:datastoreItem>
+</file>
+
+<file path=customXml/itemProps4.xml><?xml version="1.0" encoding="utf-8"?>
+<ds:datastoreItem xmlns:ds="http://schemas.openxmlformats.org/officeDocument/2006/customXml" ds:itemID="{33E20A1D-9C02-42E2-B6FA-2D2BF2E7AA8E}">
+  <ds:schemaRefs>
+    <ds:schemaRef ds:uri="http://schemas.openxmlformats.org/officeDocument/2006/bibliography"/>
+  </ds:schemaRefs>
+</ds:datastoreItem>
+</file>
+
+<file path=customXml/itemProps5.xml><?xml version="1.0" encoding="utf-8"?>
 <ds:datastoreItem xmlns:ds="http://schemas.openxmlformats.org/officeDocument/2006/customXml" ds:itemID="{593AC855-ABB7-4F6B-85A3-963BBBF4F2F3}">
   <ds:schemaRefs>
     <ds:schemaRef ds:uri="http://schemas.microsoft.com/office/2006/metadata/contentType"/>
@@ -28652,32 +29122,4 @@
     <ds:schemaRef ds:uri="http://schemas.microsoft.com/internal/obd"/>
   </ds:schemaRefs>
 </ds:datastoreItem>
-</file>
-
-<file path=customXml/itemProps3.xml><?xml version="1.0" encoding="utf-8"?>
-<ds:datastoreItem xmlns:ds="http://schemas.openxmlformats.org/officeDocument/2006/customXml" ds:itemID="{33E20A1D-9C02-42E2-B6FA-2D2BF2E7AA8E}">
-  <ds:schemaRefs>
-    <ds:schemaRef ds:uri="http://schemas.openxmlformats.org/officeDocument/2006/bibliography"/>
-  </ds:schemaRefs>
-</ds:datastoreItem>
-</file>
-
-<file path=customXml/itemProps4.xml><?xml version="1.0" encoding="utf-8"?>
-<ds:datastoreItem xmlns:ds="http://schemas.openxmlformats.org/officeDocument/2006/customXml" ds:itemID="{1C58757B-2BE8-4D41-BB30-872E62D736EF}">
-  <ds:schemaRefs>
-    <ds:schemaRef ds:uri="http://schemas.microsoft.com/office/2006/metadata/properties"/>
-    <ds:schemaRef ds:uri="http://schemas.microsoft.com/office/infopath/2007/PartnerControls"/>
-    <ds:schemaRef ds:uri="http://schemas.microsoft.com/sharepoint/v3"/>
-    <ds:schemaRef ds:uri="71af3243-3dd4-4a8d-8c0d-dd76da1f02a5"/>
-    <ds:schemaRef ds:uri="230e9df3-be65-4c73-a93b-d1236ebd677e"/>
-  </ds:schemaRefs>
-</ds:datastoreItem>
-</file>
-
-<file path=customXml/itemProps5.xml><?xml version="1.0" encoding="utf-8"?>
-<ds:datastoreItem xmlns:ds="http://schemas.openxmlformats.org/officeDocument/2006/customXml" ds:itemID="{6EE5732D-675C-4563-90FA-A51DC1619D1A}">
-  <ds:schemaRefs>
-    <ds:schemaRef ds:uri="http://schemas.microsoft.com/sharepoint/v3/contenttype/forms"/>
-  </ds:schemaRefs>
-</ds:datastoreItem>
 </file>
</xml_diff>